<commit_message>
Update to greece levels
</commit_message>
<xml_diff>
--- a/Docs/Qualities List.docx
+++ b/Docs/Qualities List.docx
@@ -2133,1363 +2133,1361 @@
       <w:r>
         <w:t>Decreased all resistance by 1-3</w:t>
       </w:r>
+    </w:p>
+    <w:p>
+      <w:pPr>
+        <w:pStyle w:val="ListParagraph"/>
+        <w:numPr>
+          <w:ilvl w:val="3"/>
+          <w:numId w:val="1"/>
+        </w:numPr>
+      </w:pPr>
+      <w:r>
+        <w:t xml:space="preserve">Weapon- </w:t>
+      </w:r>
+    </w:p>
+    <w:p>
+      <w:pPr>
+        <w:pStyle w:val="ListParagraph"/>
+        <w:numPr>
+          <w:ilvl w:val="4"/>
+          <w:numId w:val="1"/>
+        </w:numPr>
+      </w:pPr>
+      <w:r>
+        <w:t xml:space="preserve">Decreased </w:t>
+      </w:r>
+      <w:r>
+        <w:t>weapon length or radius by 1-3</w:t>
+      </w:r>
+    </w:p>
+    <w:p>
+      <w:pPr>
+        <w:pStyle w:val="ListParagraph"/>
+        <w:numPr>
+          <w:ilvl w:val="3"/>
+          <w:numId w:val="1"/>
+        </w:numPr>
+      </w:pPr>
+      <w:r>
+        <w:t>Ring</w:t>
+      </w:r>
+    </w:p>
+    <w:p>
+      <w:pPr>
+        <w:pStyle w:val="ListParagraph"/>
+        <w:numPr>
+          <w:ilvl w:val="4"/>
+          <w:numId w:val="1"/>
+        </w:numPr>
+      </w:pPr>
+      <w:r>
+        <w:t>Lower</w:t>
+      </w:r>
+      <w:r>
+        <w:t xml:space="preserve"> weapon length or radius by 1-3</w:t>
+      </w:r>
+    </w:p>
+    <w:p>
+      <w:pPr>
+        <w:pStyle w:val="ListParagraph"/>
+        <w:numPr>
+          <w:ilvl w:val="3"/>
+          <w:numId w:val="1"/>
+        </w:numPr>
+      </w:pPr>
+      <w:r>
+        <w:t>Amulet</w:t>
+      </w:r>
+    </w:p>
+    <w:p>
+      <w:pPr>
+        <w:pStyle w:val="ListParagraph"/>
+        <w:numPr>
+          <w:ilvl w:val="4"/>
+          <w:numId w:val="1"/>
+        </w:numPr>
+      </w:pPr>
+      <w:r>
+        <w:t>Lower snap radius</w:t>
+      </w:r>
+    </w:p>
+    <w:p>
+      <w:pPr>
+        <w:pStyle w:val="ListParagraph"/>
+        <w:numPr>
+          <w:ilvl w:val="3"/>
+          <w:numId w:val="1"/>
+        </w:numPr>
+      </w:pPr>
+      <w:r>
+        <w:t>Shield</w:t>
+      </w:r>
+    </w:p>
+    <w:p>
+      <w:pPr>
+        <w:pStyle w:val="ListParagraph"/>
+        <w:numPr>
+          <w:ilvl w:val="4"/>
+          <w:numId w:val="1"/>
+        </w:numPr>
+      </w:pPr>
+      <w:r>
+        <w:t>Lower shield recharge by 25%</w:t>
+      </w:r>
+    </w:p>
+    <w:p>
+      <w:pPr>
+        <w:pStyle w:val="ListParagraph"/>
+        <w:numPr>
+          <w:ilvl w:val="2"/>
+          <w:numId w:val="1"/>
+        </w:numPr>
+      </w:pPr>
+      <w:r>
+        <w:t xml:space="preserve">Thick </w:t>
+      </w:r>
+      <w:proofErr w:type="spellStart"/>
+      <w:r>
+        <w:t>Lvl</w:t>
+      </w:r>
+      <w:proofErr w:type="spellEnd"/>
+      <w:r>
+        <w:t xml:space="preserve"> 5</w:t>
+      </w:r>
+    </w:p>
+    <w:p>
+      <w:pPr>
+        <w:pStyle w:val="ListParagraph"/>
+        <w:numPr>
+          <w:ilvl w:val="3"/>
+          <w:numId w:val="1"/>
+        </w:numPr>
+      </w:pPr>
+      <w:r>
+        <w:t>Armor-</w:t>
+      </w:r>
+    </w:p>
+    <w:p>
+      <w:pPr>
+        <w:pStyle w:val="ListParagraph"/>
+        <w:numPr>
+          <w:ilvl w:val="4"/>
+          <w:numId w:val="1"/>
+        </w:numPr>
+      </w:pPr>
+      <w:r>
+        <w:t xml:space="preserve"> </w:t>
+      </w:r>
+      <w:r>
+        <w:t>Lower Stun Timer</w:t>
+      </w:r>
+    </w:p>
+    <w:p>
+      <w:pPr>
+        <w:pStyle w:val="ListParagraph"/>
+        <w:numPr>
+          <w:ilvl w:val="3"/>
+          <w:numId w:val="1"/>
+        </w:numPr>
+      </w:pPr>
+      <w:r>
+        <w:t xml:space="preserve">Weapon- </w:t>
+      </w:r>
+    </w:p>
+    <w:p>
+      <w:pPr>
+        <w:pStyle w:val="ListParagraph"/>
+        <w:numPr>
+          <w:ilvl w:val="4"/>
+          <w:numId w:val="1"/>
+        </w:numPr>
+      </w:pPr>
+      <w:r>
+        <w:t>Increased</w:t>
+      </w:r>
+      <w:r>
+        <w:t xml:space="preserve"> weapon Knock Back</w:t>
+      </w:r>
+    </w:p>
+    <w:p>
+      <w:pPr>
+        <w:pStyle w:val="ListParagraph"/>
+        <w:numPr>
+          <w:ilvl w:val="3"/>
+          <w:numId w:val="1"/>
+        </w:numPr>
+      </w:pPr>
+      <w:r>
+        <w:t>Ring</w:t>
+      </w:r>
+    </w:p>
+    <w:p>
+      <w:pPr>
+        <w:pStyle w:val="ListParagraph"/>
+        <w:numPr>
+          <w:ilvl w:val="4"/>
+          <w:numId w:val="1"/>
+        </w:numPr>
+      </w:pPr>
+      <w:r>
+        <w:t>Lower stun timer</w:t>
+      </w:r>
+    </w:p>
+    <w:p>
+      <w:pPr>
+        <w:pStyle w:val="ListParagraph"/>
+        <w:numPr>
+          <w:ilvl w:val="3"/>
+          <w:numId w:val="1"/>
+        </w:numPr>
+      </w:pPr>
+      <w:r>
+        <w:t>Amulet</w:t>
+      </w:r>
+    </w:p>
+    <w:p>
+      <w:pPr>
+        <w:pStyle w:val="ListParagraph"/>
+        <w:numPr>
+          <w:ilvl w:val="4"/>
+          <w:numId w:val="1"/>
+        </w:numPr>
+      </w:pPr>
+      <w:r>
+        <w:t xml:space="preserve">Lowers </w:t>
+      </w:r>
+      <w:r>
+        <w:t>to Knock Back</w:t>
+      </w:r>
+    </w:p>
+    <w:p>
+      <w:pPr>
+        <w:pStyle w:val="ListParagraph"/>
+        <w:numPr>
+          <w:ilvl w:val="3"/>
+          <w:numId w:val="1"/>
+        </w:numPr>
+      </w:pPr>
+      <w:r>
+        <w:t>Shield</w:t>
+      </w:r>
+    </w:p>
+    <w:p>
+      <w:pPr>
+        <w:pStyle w:val="ListParagraph"/>
+        <w:numPr>
+          <w:ilvl w:val="4"/>
+          <w:numId w:val="1"/>
+        </w:numPr>
+      </w:pPr>
+      <w:r>
+        <w:t>Attacking enemies will be slow if they strike when shield is up</w:t>
+      </w:r>
+    </w:p>
+    <w:p>
+      <w:pPr>
+        <w:pStyle w:val="ListParagraph"/>
+        <w:numPr>
+          <w:ilvl w:val="2"/>
+          <w:numId w:val="1"/>
+        </w:numPr>
+      </w:pPr>
+      <w:r>
+        <w:t xml:space="preserve">Slimy </w:t>
+      </w:r>
+      <w:proofErr w:type="spellStart"/>
+      <w:r>
+        <w:t>Lvl</w:t>
+      </w:r>
+      <w:proofErr w:type="spellEnd"/>
+      <w:r>
+        <w:t xml:space="preserve"> 13</w:t>
+      </w:r>
+    </w:p>
+    <w:p>
+      <w:pPr>
+        <w:pStyle w:val="ListParagraph"/>
+        <w:numPr>
+          <w:ilvl w:val="3"/>
+          <w:numId w:val="1"/>
+        </w:numPr>
+      </w:pPr>
+      <w:r>
+        <w:t xml:space="preserve">Armor- </w:t>
+      </w:r>
+    </w:p>
+    <w:p>
+      <w:pPr>
+        <w:pStyle w:val="ListParagraph"/>
+        <w:numPr>
+          <w:ilvl w:val="4"/>
+          <w:numId w:val="1"/>
+        </w:numPr>
+      </w:pPr>
+      <w:r>
+        <w:t>S</w:t>
+      </w:r>
+      <w:r>
+        <w:t>low an enemy that touches you</w:t>
+      </w:r>
+      <w:r>
+        <w:t xml:space="preserve"> by 10-20%</w:t>
+      </w:r>
+      <w:r>
+        <w:t>.</w:t>
+      </w:r>
+    </w:p>
+    <w:p>
+      <w:pPr>
+        <w:pStyle w:val="ListParagraph"/>
+        <w:numPr>
+          <w:ilvl w:val="3"/>
+          <w:numId w:val="1"/>
+        </w:numPr>
+      </w:pPr>
+      <w:r>
+        <w:t xml:space="preserve">Weapon- </w:t>
+      </w:r>
+    </w:p>
+    <w:p>
+      <w:pPr>
+        <w:pStyle w:val="ListParagraph"/>
+        <w:numPr>
+          <w:ilvl w:val="4"/>
+          <w:numId w:val="1"/>
+        </w:numPr>
+      </w:pPr>
+      <w:r>
+        <w:t>S</w:t>
+      </w:r>
+      <w:r>
+        <w:t>low an enemy you strike</w:t>
+      </w:r>
+      <w:r>
+        <w:t xml:space="preserve"> by 10-20%</w:t>
+      </w:r>
+    </w:p>
+    <w:p>
+      <w:pPr>
+        <w:pStyle w:val="ListParagraph"/>
+        <w:numPr>
+          <w:ilvl w:val="3"/>
+          <w:numId w:val="1"/>
+        </w:numPr>
+      </w:pPr>
+      <w:r>
+        <w:lastRenderedPageBreak/>
+        <w:t>Ring</w:t>
+      </w:r>
+    </w:p>
+    <w:p>
+      <w:pPr>
+        <w:pStyle w:val="ListParagraph"/>
+        <w:numPr>
+          <w:ilvl w:val="4"/>
+          <w:numId w:val="1"/>
+        </w:numPr>
+      </w:pPr>
+      <w:r>
+        <w:t>Items from vendor cost less, and you get more money from selling.</w:t>
+      </w:r>
+    </w:p>
+    <w:p>
+      <w:pPr>
+        <w:pStyle w:val="ListParagraph"/>
+        <w:numPr>
+          <w:ilvl w:val="3"/>
+          <w:numId w:val="1"/>
+        </w:numPr>
+      </w:pPr>
+      <w:r>
+        <w:t>Amulet</w:t>
+      </w:r>
+    </w:p>
+    <w:p>
+      <w:pPr>
+        <w:pStyle w:val="ListParagraph"/>
+        <w:numPr>
+          <w:ilvl w:val="4"/>
+          <w:numId w:val="1"/>
+        </w:numPr>
+      </w:pPr>
+      <w:r>
+        <w:t>Lower</w:t>
+      </w:r>
+      <w:r>
+        <w:t xml:space="preserve"> Poison</w:t>
+      </w:r>
+      <w:r>
+        <w:t xml:space="preserve"> damage by 10%</w:t>
+      </w:r>
+    </w:p>
+    <w:p>
+      <w:pPr>
+        <w:pStyle w:val="ListParagraph"/>
+        <w:numPr>
+          <w:ilvl w:val="3"/>
+          <w:numId w:val="1"/>
+        </w:numPr>
+      </w:pPr>
+      <w:r>
+        <w:t>Shield</w:t>
+      </w:r>
+    </w:p>
+    <w:p>
+      <w:pPr>
+        <w:pStyle w:val="ListParagraph"/>
+        <w:numPr>
+          <w:ilvl w:val="4"/>
+          <w:numId w:val="1"/>
+        </w:numPr>
+      </w:pPr>
+      <w:r>
+        <w:t>Attacking enemies will be poisoned if they strike when shield is up.</w:t>
+      </w:r>
+    </w:p>
+    <w:p>
+      <w:pPr>
+        <w:pStyle w:val="ListParagraph"/>
+        <w:numPr>
+          <w:ilvl w:val="2"/>
+          <w:numId w:val="1"/>
+        </w:numPr>
+      </w:pPr>
+      <w:r>
+        <w:t xml:space="preserve">Glossy </w:t>
+      </w:r>
+      <w:proofErr w:type="spellStart"/>
+      <w:r>
+        <w:t>Lvl</w:t>
+      </w:r>
+      <w:proofErr w:type="spellEnd"/>
+      <w:r>
+        <w:t xml:space="preserve"> 5</w:t>
+      </w:r>
+    </w:p>
+    <w:p>
+      <w:pPr>
+        <w:pStyle w:val="ListParagraph"/>
+        <w:numPr>
+          <w:ilvl w:val="3"/>
+          <w:numId w:val="1"/>
+        </w:numPr>
+      </w:pPr>
+      <w:r>
+        <w:t>Armor</w:t>
+      </w:r>
+    </w:p>
+    <w:p>
+      <w:pPr>
+        <w:pStyle w:val="ListParagraph"/>
+        <w:numPr>
+          <w:ilvl w:val="4"/>
+          <w:numId w:val="1"/>
+        </w:numPr>
+      </w:pPr>
+      <w:r>
+        <w:t xml:space="preserve">-Increased GP </w:t>
+      </w:r>
+      <w:proofErr w:type="spellStart"/>
+      <w:r>
+        <w:t>crit</w:t>
+      </w:r>
+      <w:proofErr w:type="spellEnd"/>
+      <w:r>
+        <w:t xml:space="preserve"> by 1-3%</w:t>
+      </w:r>
+    </w:p>
+    <w:p>
+      <w:pPr>
+        <w:pStyle w:val="ListParagraph"/>
+        <w:numPr>
+          <w:ilvl w:val="3"/>
+          <w:numId w:val="1"/>
+        </w:numPr>
+      </w:pPr>
+      <w:r>
+        <w:t>Weapon-</w:t>
+      </w:r>
+    </w:p>
+    <w:p>
+      <w:pPr>
+        <w:pStyle w:val="ListParagraph"/>
+        <w:numPr>
+          <w:ilvl w:val="4"/>
+          <w:numId w:val="1"/>
+        </w:numPr>
+      </w:pPr>
+      <w:r>
+        <w:t xml:space="preserve"> Each strike steals GP </w:t>
+      </w:r>
+      <w:r>
+        <w:t>10-20</w:t>
+      </w:r>
+      <w:r>
+        <w:t>%</w:t>
+      </w:r>
+      <w:r>
+        <w:t xml:space="preserve"> of damage dealt</w:t>
+      </w:r>
+    </w:p>
+    <w:p>
+      <w:pPr>
+        <w:pStyle w:val="ListParagraph"/>
+        <w:numPr>
+          <w:ilvl w:val="3"/>
+          <w:numId w:val="1"/>
+        </w:numPr>
+      </w:pPr>
+      <w:r>
+        <w:t>Ring</w:t>
+      </w:r>
+    </w:p>
+    <w:p>
+      <w:pPr>
+        <w:pStyle w:val="ListParagraph"/>
+        <w:numPr>
+          <w:ilvl w:val="4"/>
+          <w:numId w:val="1"/>
+        </w:numPr>
+      </w:pPr>
+      <w:r>
+        <w:t>Chance on enemy death to restore GP</w:t>
+      </w:r>
+    </w:p>
+    <w:p>
+      <w:pPr>
+        <w:pStyle w:val="ListParagraph"/>
+        <w:numPr>
+          <w:ilvl w:val="3"/>
+          <w:numId w:val="1"/>
+        </w:numPr>
+      </w:pPr>
+      <w:r>
+        <w:t>Amulet</w:t>
+      </w:r>
+    </w:p>
+    <w:p>
+      <w:pPr>
+        <w:pStyle w:val="ListParagraph"/>
+        <w:numPr>
+          <w:ilvl w:val="4"/>
+          <w:numId w:val="1"/>
+        </w:numPr>
+      </w:pPr>
+      <w:r>
+        <w:t>Enemies have a chance to drop a Soul that</w:t>
+      </w:r>
+      <w:r>
+        <w:t xml:space="preserve"> restore some GP</w:t>
+      </w:r>
+    </w:p>
+    <w:p>
+      <w:pPr>
+        <w:pStyle w:val="ListParagraph"/>
+        <w:numPr>
+          <w:ilvl w:val="3"/>
+          <w:numId w:val="1"/>
+        </w:numPr>
+      </w:pPr>
+      <w:r>
+        <w:t>Shield</w:t>
+      </w:r>
+    </w:p>
+    <w:p>
+      <w:pPr>
+        <w:pStyle w:val="ListParagraph"/>
+        <w:numPr>
+          <w:ilvl w:val="4"/>
+          <w:numId w:val="1"/>
+        </w:numPr>
+      </w:pPr>
+      <w:r>
+        <w:t>Chance to gain</w:t>
+      </w:r>
+      <w:r>
+        <w:t xml:space="preserve"> </w:t>
+      </w:r>
+      <w:r>
+        <w:t>GP if enemy hits shield.</w:t>
+      </w:r>
+    </w:p>
+    <w:p>
+      <w:pPr>
+        <w:pStyle w:val="ListParagraph"/>
+        <w:numPr>
+          <w:ilvl w:val="2"/>
+          <w:numId w:val="1"/>
+        </w:numPr>
+      </w:pPr>
+      <w:r>
+        <w:t xml:space="preserve">Shiny </w:t>
+      </w:r>
+      <w:proofErr w:type="spellStart"/>
+      <w:r>
+        <w:t>Lvl</w:t>
+      </w:r>
+      <w:proofErr w:type="spellEnd"/>
+      <w:r>
+        <w:t xml:space="preserve"> 7</w:t>
+      </w:r>
+    </w:p>
+    <w:p>
+      <w:pPr>
+        <w:pStyle w:val="ListParagraph"/>
+        <w:numPr>
+          <w:ilvl w:val="3"/>
+          <w:numId w:val="1"/>
+        </w:numPr>
+      </w:pPr>
+      <w:r>
+        <w:t xml:space="preserve">Weapon- </w:t>
+      </w:r>
+    </w:p>
+    <w:p>
+      <w:pPr>
+        <w:pStyle w:val="ListParagraph"/>
+        <w:numPr>
+          <w:ilvl w:val="4"/>
+          <w:numId w:val="1"/>
+        </w:numPr>
+      </w:pPr>
+      <w:r>
+        <w:t>Chance to Blind Target on strike</w:t>
+      </w:r>
+    </w:p>
+    <w:p>
+      <w:pPr>
+        <w:pStyle w:val="ListParagraph"/>
+        <w:numPr>
+          <w:ilvl w:val="3"/>
+          <w:numId w:val="1"/>
+        </w:numPr>
+      </w:pPr>
+      <w:r>
+        <w:t xml:space="preserve">Armor- </w:t>
+      </w:r>
+    </w:p>
+    <w:p>
+      <w:pPr>
+        <w:pStyle w:val="ListParagraph"/>
+        <w:numPr>
+          <w:ilvl w:val="4"/>
+          <w:numId w:val="1"/>
+        </w:numPr>
+      </w:pPr>
+      <w:r>
+        <w:t>1-15 Light Resistance</w:t>
+      </w:r>
+    </w:p>
+    <w:p>
+      <w:pPr>
+        <w:pStyle w:val="ListParagraph"/>
+        <w:numPr>
+          <w:ilvl w:val="3"/>
+          <w:numId w:val="1"/>
+        </w:numPr>
+      </w:pPr>
+      <w:r>
+        <w:t>Ring</w:t>
+      </w:r>
+    </w:p>
+    <w:p>
+      <w:pPr>
+        <w:pStyle w:val="ListParagraph"/>
+        <w:numPr>
+          <w:ilvl w:val="4"/>
+          <w:numId w:val="1"/>
+        </w:numPr>
+      </w:pPr>
+      <w:r>
+        <w:t>Lower Blind timer</w:t>
+      </w:r>
+    </w:p>
+    <w:p>
+      <w:pPr>
+        <w:pStyle w:val="ListParagraph"/>
+        <w:numPr>
+          <w:ilvl w:val="3"/>
+          <w:numId w:val="1"/>
+        </w:numPr>
+      </w:pPr>
+      <w:r>
+        <w:t>Amulet</w:t>
+      </w:r>
+    </w:p>
+    <w:p>
+      <w:pPr>
+        <w:pStyle w:val="ListParagraph"/>
+        <w:numPr>
+          <w:ilvl w:val="4"/>
+          <w:numId w:val="1"/>
+        </w:numPr>
+      </w:pPr>
+      <w:r>
+        <w:t xml:space="preserve">Attacking incoming projectiles has a chance to </w:t>
+      </w:r>
+      <w:proofErr w:type="gramStart"/>
+      <w:r>
+        <w:t>reflects</w:t>
+      </w:r>
+      <w:proofErr w:type="gramEnd"/>
+      <w:r>
+        <w:t xml:space="preserve"> them away from you</w:t>
+      </w:r>
+      <w:r>
+        <w:t>.</w:t>
+      </w:r>
+    </w:p>
+    <w:p>
+      <w:pPr>
+        <w:pStyle w:val="ListParagraph"/>
+        <w:numPr>
+          <w:ilvl w:val="3"/>
+          <w:numId w:val="1"/>
+        </w:numPr>
+      </w:pPr>
+      <w:r>
+        <w:t>Shield</w:t>
+      </w:r>
+    </w:p>
+    <w:p>
+      <w:pPr>
+        <w:pStyle w:val="ListParagraph"/>
+        <w:numPr>
+          <w:ilvl w:val="4"/>
+          <w:numId w:val="1"/>
+        </w:numPr>
+      </w:pPr>
+      <w:r>
+        <w:t>Chance on Shield activation, Emits a blast of light blinding enemies in area.</w:t>
+      </w:r>
+    </w:p>
+    <w:p>
+      <w:pPr>
+        <w:pStyle w:val="ListParagraph"/>
+        <w:numPr>
+          <w:ilvl w:val="2"/>
+          <w:numId w:val="1"/>
+        </w:numPr>
+      </w:pPr>
+      <w:r>
+        <w:t xml:space="preserve">Rough </w:t>
+      </w:r>
+      <w:proofErr w:type="spellStart"/>
+      <w:r>
+        <w:t>Lvl</w:t>
+      </w:r>
+      <w:proofErr w:type="spellEnd"/>
+      <w:r>
+        <w:t xml:space="preserve"> 5</w:t>
+      </w:r>
+    </w:p>
+    <w:p>
+      <w:pPr>
+        <w:pStyle w:val="ListParagraph"/>
+        <w:numPr>
+          <w:ilvl w:val="3"/>
+          <w:numId w:val="1"/>
+        </w:numPr>
+      </w:pPr>
+      <w:r>
+        <w:t>Armor- 1-15 Earth resistance</w:t>
+      </w:r>
+    </w:p>
+    <w:p>
+      <w:pPr>
+        <w:pStyle w:val="ListParagraph"/>
+        <w:numPr>
+          <w:ilvl w:val="3"/>
+          <w:numId w:val="1"/>
+        </w:numPr>
+      </w:pPr>
+      <w:r>
+        <w:t>Weapon- Stun enemy 1 second.</w:t>
+      </w:r>
+    </w:p>
+    <w:p>
+      <w:pPr>
+        <w:pStyle w:val="ListParagraph"/>
+        <w:numPr>
+          <w:ilvl w:val="3"/>
+          <w:numId w:val="1"/>
+        </w:numPr>
+      </w:pPr>
+      <w:r>
+        <w:t>Ring</w:t>
+      </w:r>
+    </w:p>
+    <w:p>
+      <w:pPr>
+        <w:pStyle w:val="ListParagraph"/>
+        <w:numPr>
+          <w:ilvl w:val="4"/>
+          <w:numId w:val="1"/>
+        </w:numPr>
+      </w:pPr>
+      <w:r>
+        <w:t>Lowers Stun Time</w:t>
+      </w:r>
+    </w:p>
+    <w:p>
+      <w:pPr>
+        <w:pStyle w:val="ListParagraph"/>
+        <w:numPr>
+          <w:ilvl w:val="3"/>
+          <w:numId w:val="1"/>
+        </w:numPr>
+      </w:pPr>
+      <w:r>
+        <w:t>Amulet</w:t>
+      </w:r>
+    </w:p>
+    <w:p>
+      <w:pPr>
+        <w:pStyle w:val="ListParagraph"/>
+        <w:numPr>
+          <w:ilvl w:val="4"/>
+          <w:numId w:val="1"/>
+        </w:numPr>
+      </w:pPr>
+      <w:r>
+        <w:t>Immune to Stun</w:t>
+      </w:r>
+    </w:p>
+    <w:p>
+      <w:pPr>
+        <w:pStyle w:val="ListParagraph"/>
+        <w:numPr>
+          <w:ilvl w:val="3"/>
+          <w:numId w:val="1"/>
+        </w:numPr>
+      </w:pPr>
+      <w:r>
+        <w:t>Shield</w:t>
+      </w:r>
+    </w:p>
+    <w:p>
+      <w:pPr>
+        <w:pStyle w:val="ListParagraph"/>
+        <w:numPr>
+          <w:ilvl w:val="4"/>
+          <w:numId w:val="1"/>
+        </w:numPr>
+      </w:pPr>
+      <w:r>
+        <w:t>Chance on shield activation…Emits an earth quake, stunning enemies in area</w:t>
+      </w:r>
+      <w:r>
+        <w:t>.</w:t>
+      </w:r>
+    </w:p>
+    <w:p>
+      <w:pPr>
+        <w:pStyle w:val="ListParagraph"/>
+        <w:numPr>
+          <w:ilvl w:val="2"/>
+          <w:numId w:val="1"/>
+        </w:numPr>
+      </w:pPr>
+      <w:r>
+        <w:t xml:space="preserve">Slippery </w:t>
+      </w:r>
+      <w:proofErr w:type="spellStart"/>
+      <w:r>
+        <w:t>Lvl</w:t>
+      </w:r>
+      <w:proofErr w:type="spellEnd"/>
+      <w:r>
+        <w:t xml:space="preserve"> 5</w:t>
+      </w:r>
+    </w:p>
+    <w:p>
+      <w:pPr>
+        <w:pStyle w:val="ListParagraph"/>
+        <w:numPr>
+          <w:ilvl w:val="3"/>
+          <w:numId w:val="1"/>
+        </w:numPr>
+      </w:pPr>
+      <w:r>
+        <w:t>Armor- 1-15 Water resistance</w:t>
+      </w:r>
+    </w:p>
+    <w:p>
+      <w:pPr>
+        <w:pStyle w:val="ListParagraph"/>
+        <w:numPr>
+          <w:ilvl w:val="3"/>
+          <w:numId w:val="1"/>
+        </w:numPr>
+      </w:pPr>
+      <w:r>
+        <w:t>Weapon- 5-10% chance to miss enemy</w:t>
+      </w:r>
+    </w:p>
+    <w:p>
+      <w:pPr>
+        <w:pStyle w:val="ListParagraph"/>
+        <w:numPr>
+          <w:ilvl w:val="3"/>
+          <w:numId w:val="1"/>
+        </w:numPr>
+      </w:pPr>
+      <w:r>
+        <w:t>Ring</w:t>
+      </w:r>
+    </w:p>
+    <w:p>
+      <w:pPr>
+        <w:pStyle w:val="ListParagraph"/>
+        <w:numPr>
+          <w:ilvl w:val="4"/>
+          <w:numId w:val="1"/>
+        </w:numPr>
+      </w:pPr>
+      <w:r>
+        <w:t>Reduce burn timer</w:t>
+      </w:r>
+    </w:p>
+    <w:p>
+      <w:pPr>
+        <w:pStyle w:val="ListParagraph"/>
+        <w:numPr>
+          <w:ilvl w:val="3"/>
+          <w:numId w:val="1"/>
+        </w:numPr>
+      </w:pPr>
+      <w:r>
+        <w:lastRenderedPageBreak/>
+        <w:t>Amulet</w:t>
+      </w:r>
+    </w:p>
+    <w:p>
+      <w:pPr>
+        <w:pStyle w:val="ListParagraph"/>
+        <w:numPr>
+          <w:ilvl w:val="4"/>
+          <w:numId w:val="1"/>
+        </w:numPr>
+      </w:pPr>
+      <w:r>
+        <w:t>Water</w:t>
+      </w:r>
+      <w:r>
+        <w:t xml:space="preserve"> damage heals you</w:t>
+      </w:r>
+      <w:r>
+        <w:t xml:space="preserve"> for 20% of damage dealt</w:t>
+      </w:r>
+      <w:r>
+        <w:t>.</w:t>
+      </w:r>
+    </w:p>
+    <w:p>
+      <w:pPr>
+        <w:pStyle w:val="ListParagraph"/>
+        <w:numPr>
+          <w:ilvl w:val="3"/>
+          <w:numId w:val="1"/>
+        </w:numPr>
+      </w:pPr>
+      <w:r>
+        <w:t>Shield</w:t>
+      </w:r>
+    </w:p>
+    <w:p>
+      <w:pPr>
+        <w:pStyle w:val="ListParagraph"/>
+        <w:numPr>
+          <w:ilvl w:val="4"/>
+          <w:numId w:val="1"/>
+        </w:numPr>
+      </w:pPr>
+      <w:r>
+        <w:t>Water resistance is increased by 1-10 after shield falls.</w:t>
+      </w:r>
+    </w:p>
+    <w:p>
+      <w:pPr>
+        <w:pStyle w:val="ListParagraph"/>
+        <w:numPr>
+          <w:ilvl w:val="2"/>
+          <w:numId w:val="1"/>
+        </w:numPr>
+      </w:pPr>
+      <w:r>
+        <w:t xml:space="preserve">Hot </w:t>
+      </w:r>
+      <w:proofErr w:type="spellStart"/>
+      <w:r>
+        <w:t>Lvl</w:t>
+      </w:r>
+      <w:proofErr w:type="spellEnd"/>
+      <w:r>
+        <w:t xml:space="preserve"> 5</w:t>
+      </w:r>
+    </w:p>
+    <w:p>
+      <w:pPr>
+        <w:pStyle w:val="ListParagraph"/>
+        <w:numPr>
+          <w:ilvl w:val="3"/>
+          <w:numId w:val="1"/>
+        </w:numPr>
+      </w:pPr>
+      <w:r>
+        <w:t xml:space="preserve">Armor- </w:t>
+      </w:r>
+    </w:p>
+    <w:p>
+      <w:pPr>
+        <w:pStyle w:val="ListParagraph"/>
+        <w:numPr>
+          <w:ilvl w:val="4"/>
+          <w:numId w:val="1"/>
+        </w:numPr>
+      </w:pPr>
+      <w:r>
+        <w:t>1-15 Fire Resistance</w:t>
+      </w:r>
+    </w:p>
+    <w:p>
+      <w:pPr>
+        <w:pStyle w:val="ListParagraph"/>
+        <w:numPr>
+          <w:ilvl w:val="3"/>
+          <w:numId w:val="1"/>
+        </w:numPr>
+      </w:pPr>
+      <w:r>
+        <w:t xml:space="preserve">Weapon- </w:t>
+      </w:r>
+    </w:p>
+    <w:p>
+      <w:pPr>
+        <w:pStyle w:val="ListParagraph"/>
+        <w:numPr>
+          <w:ilvl w:val="4"/>
+          <w:numId w:val="1"/>
+        </w:numPr>
+      </w:pPr>
+      <w:r>
+        <w:t>Lower target armor</w:t>
+      </w:r>
+    </w:p>
+    <w:p>
+      <w:pPr>
+        <w:pStyle w:val="ListParagraph"/>
+        <w:numPr>
+          <w:ilvl w:val="3"/>
+          <w:numId w:val="1"/>
+        </w:numPr>
+      </w:pPr>
+      <w:r>
+        <w:t>Ring</w:t>
+      </w:r>
+    </w:p>
+    <w:p>
+      <w:pPr>
+        <w:pStyle w:val="ListParagraph"/>
+        <w:numPr>
+          <w:ilvl w:val="4"/>
+          <w:numId w:val="1"/>
+        </w:numPr>
+      </w:pPr>
+      <w:r>
+        <w:t>Reduces Wet timer</w:t>
+      </w:r>
+    </w:p>
+    <w:p>
+      <w:pPr>
+        <w:pStyle w:val="ListParagraph"/>
+        <w:numPr>
+          <w:ilvl w:val="3"/>
+          <w:numId w:val="1"/>
+        </w:numPr>
+      </w:pPr>
+      <w:r>
+        <w:t>Amulet</w:t>
+      </w:r>
+    </w:p>
+    <w:p>
+      <w:pPr>
+        <w:pStyle w:val="ListParagraph"/>
+        <w:numPr>
+          <w:ilvl w:val="4"/>
+          <w:numId w:val="1"/>
+        </w:numPr>
+      </w:pPr>
+      <w:r>
+        <w:t>1-10 Fire damage heals</w:t>
+      </w:r>
+    </w:p>
+    <w:p>
+      <w:pPr>
+        <w:pStyle w:val="ListParagraph"/>
+        <w:numPr>
+          <w:ilvl w:val="3"/>
+          <w:numId w:val="1"/>
+        </w:numPr>
+      </w:pPr>
+      <w:r>
+        <w:t>Shield</w:t>
+      </w:r>
+    </w:p>
+    <w:p>
+      <w:pPr>
+        <w:pStyle w:val="ListParagraph"/>
+        <w:numPr>
+          <w:ilvl w:val="4"/>
+          <w:numId w:val="1"/>
+        </w:numPr>
+      </w:pPr>
+      <w:r>
+        <w:t>Fire resistance is increased by 1-10 after shield falls.</w:t>
+      </w:r>
+    </w:p>
+    <w:p>
+      <w:pPr>
+        <w:pStyle w:val="ListParagraph"/>
+        <w:numPr>
+          <w:ilvl w:val="2"/>
+          <w:numId w:val="1"/>
+        </w:numPr>
+      </w:pPr>
+      <w:r>
+        <w:t xml:space="preserve">Feathery </w:t>
+      </w:r>
+      <w:proofErr w:type="spellStart"/>
+      <w:r>
+        <w:t>Lvl</w:t>
+      </w:r>
+      <w:proofErr w:type="spellEnd"/>
+      <w:r>
+        <w:t xml:space="preserve"> 5</w:t>
+      </w:r>
+    </w:p>
+    <w:p>
+      <w:pPr>
+        <w:pStyle w:val="ListParagraph"/>
+        <w:numPr>
+          <w:ilvl w:val="3"/>
+          <w:numId w:val="1"/>
+        </w:numPr>
+      </w:pPr>
+      <w:r>
+        <w:t xml:space="preserve">Armor- </w:t>
+      </w:r>
+    </w:p>
+    <w:p>
+      <w:pPr>
+        <w:pStyle w:val="ListParagraph"/>
+        <w:numPr>
+          <w:ilvl w:val="4"/>
+          <w:numId w:val="1"/>
+        </w:numPr>
+      </w:pPr>
+      <w:r>
+        <w:t>1-15 Wind Resistance</w:t>
+      </w:r>
+    </w:p>
+    <w:p>
+      <w:pPr>
+        <w:pStyle w:val="ListParagraph"/>
+        <w:numPr>
+          <w:ilvl w:val="3"/>
+          <w:numId w:val="1"/>
+        </w:numPr>
+      </w:pPr>
+      <w:r>
+        <w:t xml:space="preserve">Weapon- </w:t>
+      </w:r>
+    </w:p>
+    <w:p>
+      <w:pPr>
+        <w:pStyle w:val="ListParagraph"/>
+        <w:numPr>
+          <w:ilvl w:val="4"/>
+          <w:numId w:val="1"/>
+        </w:numPr>
+      </w:pPr>
+      <w:r>
+        <w:t>Chance to Knock back opponent</w:t>
+      </w:r>
+    </w:p>
+    <w:p>
+      <w:pPr>
+        <w:pStyle w:val="ListParagraph"/>
+        <w:numPr>
+          <w:ilvl w:val="3"/>
+          <w:numId w:val="1"/>
+        </w:numPr>
+      </w:pPr>
+      <w:r>
+        <w:t>Ring</w:t>
+      </w:r>
+    </w:p>
+    <w:p>
+      <w:pPr>
+        <w:pStyle w:val="ListParagraph"/>
+        <w:numPr>
+          <w:ilvl w:val="4"/>
+          <w:numId w:val="1"/>
+        </w:numPr>
+      </w:pPr>
+      <w:r>
+        <w:t>Jump Increased</w:t>
+      </w:r>
+    </w:p>
+    <w:p>
+      <w:pPr>
+        <w:pStyle w:val="ListParagraph"/>
+        <w:numPr>
+          <w:ilvl w:val="3"/>
+          <w:numId w:val="1"/>
+        </w:numPr>
+      </w:pPr>
+      <w:r>
+        <w:t>Amulet</w:t>
+      </w:r>
+    </w:p>
+    <w:p>
+      <w:pPr>
+        <w:pStyle w:val="ListParagraph"/>
+        <w:numPr>
+          <w:ilvl w:val="4"/>
+          <w:numId w:val="1"/>
+        </w:numPr>
+      </w:pPr>
+      <w:r>
+        <w:t>1-10 Wind Damage heals</w:t>
+      </w:r>
+    </w:p>
+    <w:p>
+      <w:pPr>
+        <w:pStyle w:val="ListParagraph"/>
+        <w:numPr>
+          <w:ilvl w:val="3"/>
+          <w:numId w:val="1"/>
+        </w:numPr>
+      </w:pPr>
+      <w:r>
+        <w:t>Shield</w:t>
+      </w:r>
+    </w:p>
+    <w:p>
+      <w:pPr>
+        <w:pStyle w:val="ListParagraph"/>
+        <w:numPr>
+          <w:ilvl w:val="4"/>
+          <w:numId w:val="1"/>
+        </w:numPr>
+      </w:pPr>
+      <w:r>
+        <w:t>Wind resistance is increased by 1-10 after shield falls.</w:t>
+      </w:r>
+    </w:p>
+    <w:p>
+      <w:pPr>
+        <w:pStyle w:val="ListParagraph"/>
+        <w:numPr>
+          <w:ilvl w:val="2"/>
+          <w:numId w:val="1"/>
+        </w:numPr>
+      </w:pPr>
+      <w:r>
+        <w:t>Shallow</w:t>
+      </w:r>
+      <w:r>
+        <w:t xml:space="preserve"> </w:t>
+      </w:r>
+      <w:proofErr w:type="spellStart"/>
+      <w:r>
+        <w:t>Lvl</w:t>
+      </w:r>
+      <w:proofErr w:type="spellEnd"/>
+      <w:r>
+        <w:t xml:space="preserve"> 5</w:t>
+      </w:r>
+    </w:p>
+    <w:p>
+      <w:pPr>
+        <w:pStyle w:val="ListParagraph"/>
+        <w:numPr>
+          <w:ilvl w:val="3"/>
+          <w:numId w:val="1"/>
+        </w:numPr>
+      </w:pPr>
+      <w:r>
+        <w:t xml:space="preserve">Armor- </w:t>
+      </w:r>
+    </w:p>
+    <w:p>
+      <w:pPr>
+        <w:pStyle w:val="ListParagraph"/>
+        <w:numPr>
+          <w:ilvl w:val="4"/>
+          <w:numId w:val="1"/>
+        </w:numPr>
+      </w:pPr>
+      <w:r>
+        <w:t>1-15 Shadow Resistance</w:t>
+      </w:r>
+    </w:p>
+    <w:p>
+      <w:pPr>
+        <w:pStyle w:val="ListParagraph"/>
+        <w:numPr>
+          <w:ilvl w:val="3"/>
+          <w:numId w:val="1"/>
+        </w:numPr>
+      </w:pPr>
+      <w:r>
+        <w:t>Weapon-</w:t>
+      </w:r>
+    </w:p>
+    <w:p>
+      <w:pPr>
+        <w:pStyle w:val="ListParagraph"/>
+        <w:numPr>
+          <w:ilvl w:val="4"/>
+          <w:numId w:val="1"/>
+        </w:numPr>
+      </w:pPr>
+      <w:r>
+        <w:t xml:space="preserve"> weaken target</w:t>
+      </w:r>
+    </w:p>
+    <w:p>
+      <w:pPr>
+        <w:pStyle w:val="ListParagraph"/>
+        <w:numPr>
+          <w:ilvl w:val="3"/>
+          <w:numId w:val="1"/>
+        </w:numPr>
+      </w:pPr>
+      <w:r>
+        <w:t>Ring</w:t>
+      </w:r>
+    </w:p>
+    <w:p>
+      <w:pPr>
+        <w:pStyle w:val="ListParagraph"/>
+        <w:numPr>
+          <w:ilvl w:val="4"/>
+          <w:numId w:val="1"/>
+        </w:numPr>
+      </w:pPr>
+      <w:r>
+        <w:t xml:space="preserve">Reduce </w:t>
+      </w:r>
+      <w:r>
+        <w:t>Weakened</w:t>
+      </w:r>
       <w:bookmarkStart w:id="0" w:name="_GoBack"/>
       <w:bookmarkEnd w:id="0"/>
-    </w:p>
-    <w:p>
-      <w:pPr>
-        <w:pStyle w:val="ListParagraph"/>
-        <w:numPr>
-          <w:ilvl w:val="3"/>
-          <w:numId w:val="1"/>
-        </w:numPr>
-      </w:pPr>
-      <w:r>
-        <w:t xml:space="preserve">Weapon- </w:t>
-      </w:r>
-    </w:p>
-    <w:p>
-      <w:pPr>
-        <w:pStyle w:val="ListParagraph"/>
-        <w:numPr>
-          <w:ilvl w:val="4"/>
-          <w:numId w:val="1"/>
-        </w:numPr>
-      </w:pPr>
-      <w:r>
-        <w:t xml:space="preserve">Decreased </w:t>
-      </w:r>
-      <w:r>
-        <w:t>weapon length or radius by 1-3</w:t>
-      </w:r>
-    </w:p>
-    <w:p>
-      <w:pPr>
-        <w:pStyle w:val="ListParagraph"/>
-        <w:numPr>
-          <w:ilvl w:val="3"/>
-          <w:numId w:val="1"/>
-        </w:numPr>
-      </w:pPr>
-      <w:r>
-        <w:t>Ring</w:t>
-      </w:r>
-    </w:p>
-    <w:p>
-      <w:pPr>
-        <w:pStyle w:val="ListParagraph"/>
-        <w:numPr>
-          <w:ilvl w:val="4"/>
-          <w:numId w:val="1"/>
-        </w:numPr>
-      </w:pPr>
-      <w:r>
-        <w:t>Lower</w:t>
-      </w:r>
-      <w:r>
-        <w:t xml:space="preserve"> weapon length or radius by 1-3</w:t>
-      </w:r>
-    </w:p>
-    <w:p>
-      <w:pPr>
-        <w:pStyle w:val="ListParagraph"/>
-        <w:numPr>
-          <w:ilvl w:val="3"/>
-          <w:numId w:val="1"/>
-        </w:numPr>
-      </w:pPr>
-      <w:r>
-        <w:t>Amulet</w:t>
-      </w:r>
-    </w:p>
-    <w:p>
-      <w:pPr>
-        <w:pStyle w:val="ListParagraph"/>
-        <w:numPr>
-          <w:ilvl w:val="4"/>
-          <w:numId w:val="1"/>
-        </w:numPr>
-      </w:pPr>
-      <w:r>
-        <w:t>Lower snap radius</w:t>
-      </w:r>
-    </w:p>
-    <w:p>
-      <w:pPr>
-        <w:pStyle w:val="ListParagraph"/>
-        <w:numPr>
-          <w:ilvl w:val="3"/>
-          <w:numId w:val="1"/>
-        </w:numPr>
-      </w:pPr>
-      <w:r>
-        <w:t>Shield</w:t>
-      </w:r>
-    </w:p>
-    <w:p>
-      <w:pPr>
-        <w:pStyle w:val="ListParagraph"/>
-        <w:numPr>
-          <w:ilvl w:val="4"/>
-          <w:numId w:val="1"/>
-        </w:numPr>
-      </w:pPr>
-      <w:r>
-        <w:t>Lower shield recharge by 25%</w:t>
-      </w:r>
-    </w:p>
-    <w:p>
-      <w:pPr>
-        <w:pStyle w:val="ListParagraph"/>
-        <w:numPr>
-          <w:ilvl w:val="2"/>
-          <w:numId w:val="1"/>
-        </w:numPr>
-      </w:pPr>
-      <w:r>
-        <w:t xml:space="preserve">Thick </w:t>
-      </w:r>
-      <w:proofErr w:type="spellStart"/>
-      <w:r>
-        <w:t>Lvl</w:t>
-      </w:r>
-      <w:proofErr w:type="spellEnd"/>
-      <w:r>
-        <w:t xml:space="preserve"> 5</w:t>
-      </w:r>
-    </w:p>
-    <w:p>
-      <w:pPr>
-        <w:pStyle w:val="ListParagraph"/>
-        <w:numPr>
-          <w:ilvl w:val="3"/>
-          <w:numId w:val="1"/>
-        </w:numPr>
-      </w:pPr>
-      <w:r>
-        <w:t>Armor-</w:t>
-      </w:r>
-    </w:p>
-    <w:p>
-      <w:pPr>
-        <w:pStyle w:val="ListParagraph"/>
-        <w:numPr>
-          <w:ilvl w:val="4"/>
-          <w:numId w:val="1"/>
-        </w:numPr>
-      </w:pPr>
-      <w:r>
-        <w:t xml:space="preserve"> </w:t>
-      </w:r>
-      <w:r>
-        <w:t>Lower Stun Timer</w:t>
-      </w:r>
-    </w:p>
-    <w:p>
-      <w:pPr>
-        <w:pStyle w:val="ListParagraph"/>
-        <w:numPr>
-          <w:ilvl w:val="3"/>
-          <w:numId w:val="1"/>
-        </w:numPr>
-      </w:pPr>
-      <w:r>
-        <w:t xml:space="preserve">Weapon- </w:t>
-      </w:r>
-    </w:p>
-    <w:p>
-      <w:pPr>
-        <w:pStyle w:val="ListParagraph"/>
-        <w:numPr>
-          <w:ilvl w:val="4"/>
-          <w:numId w:val="1"/>
-        </w:numPr>
-      </w:pPr>
-      <w:r>
-        <w:t>Increased</w:t>
-      </w:r>
-      <w:r>
-        <w:t xml:space="preserve"> weapon Knock Back</w:t>
-      </w:r>
-    </w:p>
-    <w:p>
-      <w:pPr>
-        <w:pStyle w:val="ListParagraph"/>
-        <w:numPr>
-          <w:ilvl w:val="3"/>
-          <w:numId w:val="1"/>
-        </w:numPr>
-      </w:pPr>
-      <w:r>
-        <w:t>Ring</w:t>
-      </w:r>
-    </w:p>
-    <w:p>
-      <w:pPr>
-        <w:pStyle w:val="ListParagraph"/>
-        <w:numPr>
-          <w:ilvl w:val="4"/>
-          <w:numId w:val="1"/>
-        </w:numPr>
-      </w:pPr>
-      <w:r>
-        <w:t>Lower stun timer</w:t>
-      </w:r>
-    </w:p>
-    <w:p>
-      <w:pPr>
-        <w:pStyle w:val="ListParagraph"/>
-        <w:numPr>
-          <w:ilvl w:val="3"/>
-          <w:numId w:val="1"/>
-        </w:numPr>
-      </w:pPr>
-      <w:r>
-        <w:t>Amulet</w:t>
-      </w:r>
-    </w:p>
-    <w:p>
-      <w:pPr>
-        <w:pStyle w:val="ListParagraph"/>
-        <w:numPr>
-          <w:ilvl w:val="4"/>
-          <w:numId w:val="1"/>
-        </w:numPr>
-      </w:pPr>
-      <w:r>
-        <w:t xml:space="preserve">Lowers </w:t>
-      </w:r>
-      <w:r>
-        <w:t>to Knock Back</w:t>
-      </w:r>
-    </w:p>
-    <w:p>
-      <w:pPr>
-        <w:pStyle w:val="ListParagraph"/>
-        <w:numPr>
-          <w:ilvl w:val="3"/>
-          <w:numId w:val="1"/>
-        </w:numPr>
-      </w:pPr>
-      <w:r>
-        <w:t>Shield</w:t>
-      </w:r>
-    </w:p>
-    <w:p>
-      <w:pPr>
-        <w:pStyle w:val="ListParagraph"/>
-        <w:numPr>
-          <w:ilvl w:val="4"/>
-          <w:numId w:val="1"/>
-        </w:numPr>
-      </w:pPr>
-      <w:r>
-        <w:t>Attacking enemies will be slow if they strike when shield is up</w:t>
-      </w:r>
-    </w:p>
-    <w:p>
-      <w:pPr>
-        <w:pStyle w:val="ListParagraph"/>
-        <w:numPr>
-          <w:ilvl w:val="2"/>
-          <w:numId w:val="1"/>
-        </w:numPr>
-      </w:pPr>
-      <w:r>
-        <w:t xml:space="preserve">Slimy </w:t>
-      </w:r>
-      <w:proofErr w:type="spellStart"/>
-      <w:r>
-        <w:t>Lvl</w:t>
-      </w:r>
-      <w:proofErr w:type="spellEnd"/>
-      <w:r>
-        <w:t xml:space="preserve"> 13</w:t>
-      </w:r>
-    </w:p>
-    <w:p>
-      <w:pPr>
-        <w:pStyle w:val="ListParagraph"/>
-        <w:numPr>
-          <w:ilvl w:val="3"/>
-          <w:numId w:val="1"/>
-        </w:numPr>
-      </w:pPr>
-      <w:r>
-        <w:t xml:space="preserve">Armor- </w:t>
-      </w:r>
-    </w:p>
-    <w:p>
-      <w:pPr>
-        <w:pStyle w:val="ListParagraph"/>
-        <w:numPr>
-          <w:ilvl w:val="4"/>
-          <w:numId w:val="1"/>
-        </w:numPr>
-      </w:pPr>
-      <w:r>
-        <w:t>S</w:t>
-      </w:r>
-      <w:r>
-        <w:t>low an enemy that touches you</w:t>
-      </w:r>
-      <w:r>
-        <w:t xml:space="preserve"> by 10-20%</w:t>
-      </w:r>
-      <w:r>
-        <w:t>.</w:t>
-      </w:r>
-    </w:p>
-    <w:p>
-      <w:pPr>
-        <w:pStyle w:val="ListParagraph"/>
-        <w:numPr>
-          <w:ilvl w:val="3"/>
-          <w:numId w:val="1"/>
-        </w:numPr>
-      </w:pPr>
-      <w:r>
-        <w:t xml:space="preserve">Weapon- </w:t>
-      </w:r>
-    </w:p>
-    <w:p>
-      <w:pPr>
-        <w:pStyle w:val="ListParagraph"/>
-        <w:numPr>
-          <w:ilvl w:val="4"/>
-          <w:numId w:val="1"/>
-        </w:numPr>
-      </w:pPr>
-      <w:r>
-        <w:t>S</w:t>
-      </w:r>
-      <w:r>
-        <w:t>low an enemy you strike</w:t>
-      </w:r>
-      <w:r>
-        <w:t xml:space="preserve"> by 10-20%</w:t>
-      </w:r>
-    </w:p>
-    <w:p>
-      <w:pPr>
-        <w:pStyle w:val="ListParagraph"/>
-        <w:numPr>
-          <w:ilvl w:val="3"/>
-          <w:numId w:val="1"/>
-        </w:numPr>
-      </w:pPr>
-      <w:r>
-        <w:lastRenderedPageBreak/>
-        <w:t>Ring</w:t>
-      </w:r>
-    </w:p>
-    <w:p>
-      <w:pPr>
-        <w:pStyle w:val="ListParagraph"/>
-        <w:numPr>
-          <w:ilvl w:val="4"/>
-          <w:numId w:val="1"/>
-        </w:numPr>
-      </w:pPr>
-      <w:r>
-        <w:t>Items from vendor cost less, and you get more money from selling.</w:t>
-      </w:r>
-    </w:p>
-    <w:p>
-      <w:pPr>
-        <w:pStyle w:val="ListParagraph"/>
-        <w:numPr>
-          <w:ilvl w:val="3"/>
-          <w:numId w:val="1"/>
-        </w:numPr>
-      </w:pPr>
-      <w:r>
-        <w:t>Amulet</w:t>
-      </w:r>
-    </w:p>
-    <w:p>
-      <w:pPr>
-        <w:pStyle w:val="ListParagraph"/>
-        <w:numPr>
-          <w:ilvl w:val="4"/>
-          <w:numId w:val="1"/>
-        </w:numPr>
-      </w:pPr>
-      <w:r>
-        <w:t>Lower</w:t>
-      </w:r>
-      <w:r>
-        <w:t xml:space="preserve"> Poison</w:t>
-      </w:r>
-      <w:r>
-        <w:t xml:space="preserve"> damage by 10%</w:t>
-      </w:r>
-    </w:p>
-    <w:p>
-      <w:pPr>
-        <w:pStyle w:val="ListParagraph"/>
-        <w:numPr>
-          <w:ilvl w:val="3"/>
-          <w:numId w:val="1"/>
-        </w:numPr>
-      </w:pPr>
-      <w:r>
-        <w:t>Shield</w:t>
-      </w:r>
-    </w:p>
-    <w:p>
-      <w:pPr>
-        <w:pStyle w:val="ListParagraph"/>
-        <w:numPr>
-          <w:ilvl w:val="4"/>
-          <w:numId w:val="1"/>
-        </w:numPr>
-      </w:pPr>
-      <w:r>
-        <w:t>Attacking enemies will be poisoned if they strike when shield is up.</w:t>
-      </w:r>
-    </w:p>
-    <w:p>
-      <w:pPr>
-        <w:pStyle w:val="ListParagraph"/>
-        <w:numPr>
-          <w:ilvl w:val="2"/>
-          <w:numId w:val="1"/>
-        </w:numPr>
-      </w:pPr>
-      <w:r>
-        <w:t xml:space="preserve">Glossy </w:t>
-      </w:r>
-      <w:proofErr w:type="spellStart"/>
-      <w:r>
-        <w:t>Lvl</w:t>
-      </w:r>
-      <w:proofErr w:type="spellEnd"/>
-      <w:r>
-        <w:t xml:space="preserve"> 5</w:t>
-      </w:r>
-    </w:p>
-    <w:p>
-      <w:pPr>
-        <w:pStyle w:val="ListParagraph"/>
-        <w:numPr>
-          <w:ilvl w:val="3"/>
-          <w:numId w:val="1"/>
-        </w:numPr>
-      </w:pPr>
-      <w:r>
-        <w:t>Armor</w:t>
-      </w:r>
-    </w:p>
-    <w:p>
-      <w:pPr>
-        <w:pStyle w:val="ListParagraph"/>
-        <w:numPr>
-          <w:ilvl w:val="4"/>
-          <w:numId w:val="1"/>
-        </w:numPr>
-      </w:pPr>
-      <w:r>
-        <w:t xml:space="preserve">-Increased GP </w:t>
-      </w:r>
-      <w:proofErr w:type="spellStart"/>
-      <w:r>
-        <w:t>crit</w:t>
-      </w:r>
-      <w:proofErr w:type="spellEnd"/>
-      <w:r>
-        <w:t xml:space="preserve"> by 1-3%</w:t>
-      </w:r>
-    </w:p>
-    <w:p>
-      <w:pPr>
-        <w:pStyle w:val="ListParagraph"/>
-        <w:numPr>
-          <w:ilvl w:val="3"/>
-          <w:numId w:val="1"/>
-        </w:numPr>
-      </w:pPr>
-      <w:r>
-        <w:t>Weapon-</w:t>
-      </w:r>
-    </w:p>
-    <w:p>
-      <w:pPr>
-        <w:pStyle w:val="ListParagraph"/>
-        <w:numPr>
-          <w:ilvl w:val="4"/>
-          <w:numId w:val="1"/>
-        </w:numPr>
-      </w:pPr>
-      <w:r>
-        <w:t xml:space="preserve"> Each strike steals GP </w:t>
-      </w:r>
-      <w:r>
-        <w:t>10-20</w:t>
-      </w:r>
-      <w:r>
-        <w:t>%</w:t>
-      </w:r>
-      <w:r>
-        <w:t xml:space="preserve"> of damage dealt</w:t>
-      </w:r>
-    </w:p>
-    <w:p>
-      <w:pPr>
-        <w:pStyle w:val="ListParagraph"/>
-        <w:numPr>
-          <w:ilvl w:val="3"/>
-          <w:numId w:val="1"/>
-        </w:numPr>
-      </w:pPr>
-      <w:r>
-        <w:t>Ring</w:t>
-      </w:r>
-    </w:p>
-    <w:p>
-      <w:pPr>
-        <w:pStyle w:val="ListParagraph"/>
-        <w:numPr>
-          <w:ilvl w:val="4"/>
-          <w:numId w:val="1"/>
-        </w:numPr>
-      </w:pPr>
-      <w:r>
-        <w:t>Chance on enemy death to restore GP</w:t>
-      </w:r>
-    </w:p>
-    <w:p>
-      <w:pPr>
-        <w:pStyle w:val="ListParagraph"/>
-        <w:numPr>
-          <w:ilvl w:val="3"/>
-          <w:numId w:val="1"/>
-        </w:numPr>
-      </w:pPr>
-      <w:r>
-        <w:t>Amulet</w:t>
-      </w:r>
-    </w:p>
-    <w:p>
-      <w:pPr>
-        <w:pStyle w:val="ListParagraph"/>
-        <w:numPr>
-          <w:ilvl w:val="4"/>
-          <w:numId w:val="1"/>
-        </w:numPr>
-      </w:pPr>
-      <w:r>
-        <w:t>Enemies have a chance to drop a Soul that</w:t>
-      </w:r>
-      <w:r>
-        <w:t xml:space="preserve"> restore some GP</w:t>
-      </w:r>
-    </w:p>
-    <w:p>
-      <w:pPr>
-        <w:pStyle w:val="ListParagraph"/>
-        <w:numPr>
-          <w:ilvl w:val="3"/>
-          <w:numId w:val="1"/>
-        </w:numPr>
-      </w:pPr>
-      <w:r>
-        <w:t>Shield</w:t>
-      </w:r>
-    </w:p>
-    <w:p>
-      <w:pPr>
-        <w:pStyle w:val="ListParagraph"/>
-        <w:numPr>
-          <w:ilvl w:val="4"/>
-          <w:numId w:val="1"/>
-        </w:numPr>
-      </w:pPr>
-      <w:r>
-        <w:t>Chance to gain</w:t>
-      </w:r>
-      <w:r>
-        <w:t xml:space="preserve"> </w:t>
-      </w:r>
-      <w:r>
-        <w:t>GP if enemy hits shield.</w:t>
-      </w:r>
-    </w:p>
-    <w:p>
-      <w:pPr>
-        <w:pStyle w:val="ListParagraph"/>
-        <w:numPr>
-          <w:ilvl w:val="2"/>
-          <w:numId w:val="1"/>
-        </w:numPr>
-      </w:pPr>
-      <w:r>
-        <w:t xml:space="preserve">Shiny </w:t>
-      </w:r>
-      <w:proofErr w:type="spellStart"/>
-      <w:r>
-        <w:t>Lvl</w:t>
-      </w:r>
-      <w:proofErr w:type="spellEnd"/>
-      <w:r>
-        <w:t xml:space="preserve"> 7</w:t>
-      </w:r>
-    </w:p>
-    <w:p>
-      <w:pPr>
-        <w:pStyle w:val="ListParagraph"/>
-        <w:numPr>
-          <w:ilvl w:val="3"/>
-          <w:numId w:val="1"/>
-        </w:numPr>
-      </w:pPr>
-      <w:r>
-        <w:t xml:space="preserve">Weapon- </w:t>
-      </w:r>
-    </w:p>
-    <w:p>
-      <w:pPr>
-        <w:pStyle w:val="ListParagraph"/>
-        <w:numPr>
-          <w:ilvl w:val="4"/>
-          <w:numId w:val="1"/>
-        </w:numPr>
-      </w:pPr>
-      <w:r>
-        <w:t>Chance to Blind Target on strike</w:t>
-      </w:r>
-    </w:p>
-    <w:p>
-      <w:pPr>
-        <w:pStyle w:val="ListParagraph"/>
-        <w:numPr>
-          <w:ilvl w:val="3"/>
-          <w:numId w:val="1"/>
-        </w:numPr>
-      </w:pPr>
-      <w:r>
-        <w:t xml:space="preserve">Armor- </w:t>
-      </w:r>
-    </w:p>
-    <w:p>
-      <w:pPr>
-        <w:pStyle w:val="ListParagraph"/>
-        <w:numPr>
-          <w:ilvl w:val="4"/>
-          <w:numId w:val="1"/>
-        </w:numPr>
-      </w:pPr>
-      <w:r>
-        <w:t>1-15 Light Resistance</w:t>
-      </w:r>
-    </w:p>
-    <w:p>
-      <w:pPr>
-        <w:pStyle w:val="ListParagraph"/>
-        <w:numPr>
-          <w:ilvl w:val="3"/>
-          <w:numId w:val="1"/>
-        </w:numPr>
-      </w:pPr>
-      <w:r>
-        <w:t>Ring</w:t>
-      </w:r>
-    </w:p>
-    <w:p>
-      <w:pPr>
-        <w:pStyle w:val="ListParagraph"/>
-        <w:numPr>
-          <w:ilvl w:val="4"/>
-          <w:numId w:val="1"/>
-        </w:numPr>
-      </w:pPr>
-      <w:r>
-        <w:t>Lower Blind timer</w:t>
-      </w:r>
-    </w:p>
-    <w:p>
-      <w:pPr>
-        <w:pStyle w:val="ListParagraph"/>
-        <w:numPr>
-          <w:ilvl w:val="3"/>
-          <w:numId w:val="1"/>
-        </w:numPr>
-      </w:pPr>
-      <w:r>
-        <w:t>Amulet</w:t>
-      </w:r>
-    </w:p>
-    <w:p>
-      <w:pPr>
-        <w:pStyle w:val="ListParagraph"/>
-        <w:numPr>
-          <w:ilvl w:val="4"/>
-          <w:numId w:val="1"/>
-        </w:numPr>
-      </w:pPr>
-      <w:r>
-        <w:t xml:space="preserve">Attacking incoming projectiles has a chance to </w:t>
-      </w:r>
-      <w:proofErr w:type="gramStart"/>
-      <w:r>
-        <w:t>reflects</w:t>
-      </w:r>
-      <w:proofErr w:type="gramEnd"/>
-      <w:r>
-        <w:t xml:space="preserve"> them away from you</w:t>
-      </w:r>
-      <w:r>
-        <w:t>.</w:t>
-      </w:r>
-    </w:p>
-    <w:p>
-      <w:pPr>
-        <w:pStyle w:val="ListParagraph"/>
-        <w:numPr>
-          <w:ilvl w:val="3"/>
-          <w:numId w:val="1"/>
-        </w:numPr>
-      </w:pPr>
-      <w:r>
-        <w:t>Shield</w:t>
-      </w:r>
-    </w:p>
-    <w:p>
-      <w:pPr>
-        <w:pStyle w:val="ListParagraph"/>
-        <w:numPr>
-          <w:ilvl w:val="4"/>
-          <w:numId w:val="1"/>
-        </w:numPr>
-      </w:pPr>
-      <w:r>
-        <w:t>Chance on Shield activation, Emits a blast of light blinding enemies in area.</w:t>
-      </w:r>
-    </w:p>
-    <w:p>
-      <w:pPr>
-        <w:pStyle w:val="ListParagraph"/>
-        <w:numPr>
-          <w:ilvl w:val="2"/>
-          <w:numId w:val="1"/>
-        </w:numPr>
-      </w:pPr>
-      <w:r>
-        <w:t xml:space="preserve">Rough </w:t>
-      </w:r>
-      <w:proofErr w:type="spellStart"/>
-      <w:r>
-        <w:t>Lvl</w:t>
-      </w:r>
-      <w:proofErr w:type="spellEnd"/>
-      <w:r>
-        <w:t xml:space="preserve"> 5</w:t>
-      </w:r>
-    </w:p>
-    <w:p>
-      <w:pPr>
-        <w:pStyle w:val="ListParagraph"/>
-        <w:numPr>
-          <w:ilvl w:val="3"/>
-          <w:numId w:val="1"/>
-        </w:numPr>
-      </w:pPr>
-      <w:r>
-        <w:t>Armor- 1-15 Earth resistance</w:t>
-      </w:r>
-    </w:p>
-    <w:p>
-      <w:pPr>
-        <w:pStyle w:val="ListParagraph"/>
-        <w:numPr>
-          <w:ilvl w:val="3"/>
-          <w:numId w:val="1"/>
-        </w:numPr>
-      </w:pPr>
-      <w:r>
-        <w:t>Weapon- Stun enemy 1 second.</w:t>
-      </w:r>
-    </w:p>
-    <w:p>
-      <w:pPr>
-        <w:pStyle w:val="ListParagraph"/>
-        <w:numPr>
-          <w:ilvl w:val="3"/>
-          <w:numId w:val="1"/>
-        </w:numPr>
-      </w:pPr>
-      <w:r>
-        <w:t>Ring</w:t>
-      </w:r>
-    </w:p>
-    <w:p>
-      <w:pPr>
-        <w:pStyle w:val="ListParagraph"/>
-        <w:numPr>
-          <w:ilvl w:val="4"/>
-          <w:numId w:val="1"/>
-        </w:numPr>
-      </w:pPr>
-      <w:r>
-        <w:t>Lowers Stun Time</w:t>
-      </w:r>
-    </w:p>
-    <w:p>
-      <w:pPr>
-        <w:pStyle w:val="ListParagraph"/>
-        <w:numPr>
-          <w:ilvl w:val="3"/>
-          <w:numId w:val="1"/>
-        </w:numPr>
-      </w:pPr>
-      <w:r>
-        <w:t>Amulet</w:t>
-      </w:r>
-    </w:p>
-    <w:p>
-      <w:pPr>
-        <w:pStyle w:val="ListParagraph"/>
-        <w:numPr>
-          <w:ilvl w:val="4"/>
-          <w:numId w:val="1"/>
-        </w:numPr>
-      </w:pPr>
-      <w:r>
-        <w:t>Immune to Stun</w:t>
-      </w:r>
-    </w:p>
-    <w:p>
-      <w:pPr>
-        <w:pStyle w:val="ListParagraph"/>
-        <w:numPr>
-          <w:ilvl w:val="3"/>
-          <w:numId w:val="1"/>
-        </w:numPr>
-      </w:pPr>
-      <w:r>
-        <w:t>Shield</w:t>
-      </w:r>
-    </w:p>
-    <w:p>
-      <w:pPr>
-        <w:pStyle w:val="ListParagraph"/>
-        <w:numPr>
-          <w:ilvl w:val="4"/>
-          <w:numId w:val="1"/>
-        </w:numPr>
-      </w:pPr>
-      <w:r>
-        <w:t>Chance on shield activation…Emits an earth quake, stunning enemies in area</w:t>
-      </w:r>
-      <w:r>
-        <w:t>.</w:t>
-      </w:r>
-    </w:p>
-    <w:p>
-      <w:pPr>
-        <w:pStyle w:val="ListParagraph"/>
-        <w:numPr>
-          <w:ilvl w:val="2"/>
-          <w:numId w:val="1"/>
-        </w:numPr>
-      </w:pPr>
-      <w:r>
-        <w:t xml:space="preserve">Slippery </w:t>
-      </w:r>
-      <w:proofErr w:type="spellStart"/>
-      <w:r>
-        <w:t>Lvl</w:t>
-      </w:r>
-      <w:proofErr w:type="spellEnd"/>
-      <w:r>
-        <w:t xml:space="preserve"> 5</w:t>
-      </w:r>
-    </w:p>
-    <w:p>
-      <w:pPr>
-        <w:pStyle w:val="ListParagraph"/>
-        <w:numPr>
-          <w:ilvl w:val="3"/>
-          <w:numId w:val="1"/>
-        </w:numPr>
-      </w:pPr>
-      <w:r>
-        <w:t>Armor- 1-15 Water resistance</w:t>
-      </w:r>
-    </w:p>
-    <w:p>
-      <w:pPr>
-        <w:pStyle w:val="ListParagraph"/>
-        <w:numPr>
-          <w:ilvl w:val="3"/>
-          <w:numId w:val="1"/>
-        </w:numPr>
-      </w:pPr>
-      <w:r>
-        <w:t>Weapon- 5-10% chance to miss enemy</w:t>
-      </w:r>
-    </w:p>
-    <w:p>
-      <w:pPr>
-        <w:pStyle w:val="ListParagraph"/>
-        <w:numPr>
-          <w:ilvl w:val="3"/>
-          <w:numId w:val="1"/>
-        </w:numPr>
-      </w:pPr>
-      <w:r>
-        <w:t>Ring</w:t>
-      </w:r>
-    </w:p>
-    <w:p>
-      <w:pPr>
-        <w:pStyle w:val="ListParagraph"/>
-        <w:numPr>
-          <w:ilvl w:val="4"/>
-          <w:numId w:val="1"/>
-        </w:numPr>
-      </w:pPr>
-      <w:r>
-        <w:t>Reduce burn timer</w:t>
-      </w:r>
-    </w:p>
-    <w:p>
-      <w:pPr>
-        <w:pStyle w:val="ListParagraph"/>
-        <w:numPr>
-          <w:ilvl w:val="3"/>
-          <w:numId w:val="1"/>
-        </w:numPr>
-      </w:pPr>
-      <w:r>
-        <w:lastRenderedPageBreak/>
-        <w:t>Amulet</w:t>
-      </w:r>
-    </w:p>
-    <w:p>
-      <w:pPr>
-        <w:pStyle w:val="ListParagraph"/>
-        <w:numPr>
-          <w:ilvl w:val="4"/>
-          <w:numId w:val="1"/>
-        </w:numPr>
-      </w:pPr>
-      <w:r>
-        <w:t>Water</w:t>
-      </w:r>
-      <w:r>
-        <w:t xml:space="preserve"> damage heals you</w:t>
-      </w:r>
-      <w:r>
-        <w:t xml:space="preserve"> for 20% of damage dealt</w:t>
-      </w:r>
-      <w:r>
-        <w:t>.</w:t>
-      </w:r>
-    </w:p>
-    <w:p>
-      <w:pPr>
-        <w:pStyle w:val="ListParagraph"/>
-        <w:numPr>
-          <w:ilvl w:val="3"/>
-          <w:numId w:val="1"/>
-        </w:numPr>
-      </w:pPr>
-      <w:r>
-        <w:t>Shield</w:t>
-      </w:r>
-    </w:p>
-    <w:p>
-      <w:pPr>
-        <w:pStyle w:val="ListParagraph"/>
-        <w:numPr>
-          <w:ilvl w:val="4"/>
-          <w:numId w:val="1"/>
-        </w:numPr>
-      </w:pPr>
-      <w:r>
-        <w:t>Water resistance is increased by 1-10 after shield falls.</w:t>
-      </w:r>
-    </w:p>
-    <w:p>
-      <w:pPr>
-        <w:pStyle w:val="ListParagraph"/>
-        <w:numPr>
-          <w:ilvl w:val="2"/>
-          <w:numId w:val="1"/>
-        </w:numPr>
-      </w:pPr>
-      <w:r>
-        <w:t xml:space="preserve">Hot </w:t>
-      </w:r>
-      <w:proofErr w:type="spellStart"/>
-      <w:r>
-        <w:t>Lvl</w:t>
-      </w:r>
-      <w:proofErr w:type="spellEnd"/>
-      <w:r>
-        <w:t xml:space="preserve"> 5</w:t>
-      </w:r>
-    </w:p>
-    <w:p>
-      <w:pPr>
-        <w:pStyle w:val="ListParagraph"/>
-        <w:numPr>
-          <w:ilvl w:val="3"/>
-          <w:numId w:val="1"/>
-        </w:numPr>
-      </w:pPr>
-      <w:r>
-        <w:t xml:space="preserve">Armor- </w:t>
-      </w:r>
-    </w:p>
-    <w:p>
-      <w:pPr>
-        <w:pStyle w:val="ListParagraph"/>
-        <w:numPr>
-          <w:ilvl w:val="4"/>
-          <w:numId w:val="1"/>
-        </w:numPr>
-      </w:pPr>
-      <w:r>
-        <w:t>1-15 Fire Resistance</w:t>
-      </w:r>
-    </w:p>
-    <w:p>
-      <w:pPr>
-        <w:pStyle w:val="ListParagraph"/>
-        <w:numPr>
-          <w:ilvl w:val="3"/>
-          <w:numId w:val="1"/>
-        </w:numPr>
-      </w:pPr>
-      <w:r>
-        <w:t xml:space="preserve">Weapon- </w:t>
-      </w:r>
-    </w:p>
-    <w:p>
-      <w:pPr>
-        <w:pStyle w:val="ListParagraph"/>
-        <w:numPr>
-          <w:ilvl w:val="4"/>
-          <w:numId w:val="1"/>
-        </w:numPr>
-      </w:pPr>
-      <w:r>
-        <w:t>Lower target armor</w:t>
-      </w:r>
-    </w:p>
-    <w:p>
-      <w:pPr>
-        <w:pStyle w:val="ListParagraph"/>
-        <w:numPr>
-          <w:ilvl w:val="3"/>
-          <w:numId w:val="1"/>
-        </w:numPr>
-      </w:pPr>
-      <w:r>
-        <w:t>Ring</w:t>
-      </w:r>
-    </w:p>
-    <w:p>
-      <w:pPr>
-        <w:pStyle w:val="ListParagraph"/>
-        <w:numPr>
-          <w:ilvl w:val="4"/>
-          <w:numId w:val="1"/>
-        </w:numPr>
-      </w:pPr>
-      <w:r>
-        <w:t>Reduces Wet timer</w:t>
-      </w:r>
-    </w:p>
-    <w:p>
-      <w:pPr>
-        <w:pStyle w:val="ListParagraph"/>
-        <w:numPr>
-          <w:ilvl w:val="3"/>
-          <w:numId w:val="1"/>
-        </w:numPr>
-      </w:pPr>
-      <w:r>
-        <w:t>Amulet</w:t>
-      </w:r>
-    </w:p>
-    <w:p>
-      <w:pPr>
-        <w:pStyle w:val="ListParagraph"/>
-        <w:numPr>
-          <w:ilvl w:val="4"/>
-          <w:numId w:val="1"/>
-        </w:numPr>
-      </w:pPr>
-      <w:r>
-        <w:t>1-10 Fire damage heals</w:t>
-      </w:r>
-    </w:p>
-    <w:p>
-      <w:pPr>
-        <w:pStyle w:val="ListParagraph"/>
-        <w:numPr>
-          <w:ilvl w:val="3"/>
-          <w:numId w:val="1"/>
-        </w:numPr>
-      </w:pPr>
-      <w:r>
-        <w:t>Shield</w:t>
-      </w:r>
-    </w:p>
-    <w:p>
-      <w:pPr>
-        <w:pStyle w:val="ListParagraph"/>
-        <w:numPr>
-          <w:ilvl w:val="4"/>
-          <w:numId w:val="1"/>
-        </w:numPr>
-      </w:pPr>
-      <w:r>
-        <w:t>Fire resistance is increased by 1-10 after shield falls.</w:t>
-      </w:r>
-    </w:p>
-    <w:p>
-      <w:pPr>
-        <w:pStyle w:val="ListParagraph"/>
-        <w:numPr>
-          <w:ilvl w:val="2"/>
-          <w:numId w:val="1"/>
-        </w:numPr>
-      </w:pPr>
-      <w:r>
-        <w:t xml:space="preserve">Feathery </w:t>
-      </w:r>
-      <w:proofErr w:type="spellStart"/>
-      <w:r>
-        <w:t>Lvl</w:t>
-      </w:r>
-      <w:proofErr w:type="spellEnd"/>
-      <w:r>
-        <w:t xml:space="preserve"> 5</w:t>
-      </w:r>
-    </w:p>
-    <w:p>
-      <w:pPr>
-        <w:pStyle w:val="ListParagraph"/>
-        <w:numPr>
-          <w:ilvl w:val="3"/>
-          <w:numId w:val="1"/>
-        </w:numPr>
-      </w:pPr>
-      <w:r>
-        <w:t xml:space="preserve">Armor- </w:t>
-      </w:r>
-    </w:p>
-    <w:p>
-      <w:pPr>
-        <w:pStyle w:val="ListParagraph"/>
-        <w:numPr>
-          <w:ilvl w:val="4"/>
-          <w:numId w:val="1"/>
-        </w:numPr>
-      </w:pPr>
-      <w:r>
-        <w:t>1-15 Wind Resistance</w:t>
-      </w:r>
-    </w:p>
-    <w:p>
-      <w:pPr>
-        <w:pStyle w:val="ListParagraph"/>
-        <w:numPr>
-          <w:ilvl w:val="3"/>
-          <w:numId w:val="1"/>
-        </w:numPr>
-      </w:pPr>
-      <w:r>
-        <w:t xml:space="preserve">Weapon- </w:t>
-      </w:r>
-    </w:p>
-    <w:p>
-      <w:pPr>
-        <w:pStyle w:val="ListParagraph"/>
-        <w:numPr>
-          <w:ilvl w:val="4"/>
-          <w:numId w:val="1"/>
-        </w:numPr>
-      </w:pPr>
-      <w:r>
-        <w:t>Chance to Knock back opponent</w:t>
-      </w:r>
-    </w:p>
-    <w:p>
-      <w:pPr>
-        <w:pStyle w:val="ListParagraph"/>
-        <w:numPr>
-          <w:ilvl w:val="3"/>
-          <w:numId w:val="1"/>
-        </w:numPr>
-      </w:pPr>
-      <w:r>
-        <w:t>Ring</w:t>
-      </w:r>
-    </w:p>
-    <w:p>
-      <w:pPr>
-        <w:pStyle w:val="ListParagraph"/>
-        <w:numPr>
-          <w:ilvl w:val="4"/>
-          <w:numId w:val="1"/>
-        </w:numPr>
-      </w:pPr>
-      <w:r>
-        <w:t>Jump Increased</w:t>
-      </w:r>
-    </w:p>
-    <w:p>
-      <w:pPr>
-        <w:pStyle w:val="ListParagraph"/>
-        <w:numPr>
-          <w:ilvl w:val="3"/>
-          <w:numId w:val="1"/>
-        </w:numPr>
-      </w:pPr>
-      <w:r>
-        <w:t>Amulet</w:t>
-      </w:r>
-    </w:p>
-    <w:p>
-      <w:pPr>
-        <w:pStyle w:val="ListParagraph"/>
-        <w:numPr>
-          <w:ilvl w:val="4"/>
-          <w:numId w:val="1"/>
-        </w:numPr>
-      </w:pPr>
-      <w:r>
-        <w:t>1-10 Wind Damage heals</w:t>
-      </w:r>
-    </w:p>
-    <w:p>
-      <w:pPr>
-        <w:pStyle w:val="ListParagraph"/>
-        <w:numPr>
-          <w:ilvl w:val="3"/>
-          <w:numId w:val="1"/>
-        </w:numPr>
-      </w:pPr>
-      <w:r>
-        <w:t>Shield</w:t>
-      </w:r>
-    </w:p>
-    <w:p>
-      <w:pPr>
-        <w:pStyle w:val="ListParagraph"/>
-        <w:numPr>
-          <w:ilvl w:val="4"/>
-          <w:numId w:val="1"/>
-        </w:numPr>
-      </w:pPr>
-      <w:r>
-        <w:t>Wind resistance is increased by 1-10 after shield falls.</w:t>
-      </w:r>
-    </w:p>
-    <w:p>
-      <w:pPr>
-        <w:pStyle w:val="ListParagraph"/>
-        <w:numPr>
-          <w:ilvl w:val="2"/>
-          <w:numId w:val="1"/>
-        </w:numPr>
-      </w:pPr>
-      <w:r>
-        <w:t>Shallow</w:t>
-      </w:r>
-      <w:r>
-        <w:t xml:space="preserve"> </w:t>
-      </w:r>
-      <w:proofErr w:type="spellStart"/>
-      <w:r>
-        <w:t>Lvl</w:t>
-      </w:r>
-      <w:proofErr w:type="spellEnd"/>
-      <w:r>
-        <w:t xml:space="preserve"> 5</w:t>
-      </w:r>
-    </w:p>
-    <w:p>
-      <w:pPr>
-        <w:pStyle w:val="ListParagraph"/>
-        <w:numPr>
-          <w:ilvl w:val="3"/>
-          <w:numId w:val="1"/>
-        </w:numPr>
-      </w:pPr>
-      <w:r>
-        <w:t xml:space="preserve">Armor- </w:t>
-      </w:r>
-    </w:p>
-    <w:p>
-      <w:pPr>
-        <w:pStyle w:val="ListParagraph"/>
-        <w:numPr>
-          <w:ilvl w:val="4"/>
-          <w:numId w:val="1"/>
-        </w:numPr>
-      </w:pPr>
-      <w:r>
-        <w:t>1-15 Shadow Resistance</w:t>
-      </w:r>
-    </w:p>
-    <w:p>
-      <w:pPr>
-        <w:pStyle w:val="ListParagraph"/>
-        <w:numPr>
-          <w:ilvl w:val="3"/>
-          <w:numId w:val="1"/>
-        </w:numPr>
-      </w:pPr>
-      <w:r>
-        <w:t>Weapon-</w:t>
-      </w:r>
-    </w:p>
-    <w:p>
-      <w:pPr>
-        <w:pStyle w:val="ListParagraph"/>
-        <w:numPr>
-          <w:ilvl w:val="4"/>
-          <w:numId w:val="1"/>
-        </w:numPr>
-      </w:pPr>
-      <w:r>
-        <w:t xml:space="preserve"> weaken target</w:t>
-      </w:r>
-    </w:p>
-    <w:p>
-      <w:pPr>
-        <w:pStyle w:val="ListParagraph"/>
-        <w:numPr>
-          <w:ilvl w:val="3"/>
-          <w:numId w:val="1"/>
-        </w:numPr>
-      </w:pPr>
-      <w:r>
-        <w:t>Ring</w:t>
-      </w:r>
-    </w:p>
-    <w:p>
-      <w:pPr>
-        <w:pStyle w:val="ListParagraph"/>
-        <w:numPr>
-          <w:ilvl w:val="4"/>
-          <w:numId w:val="1"/>
-        </w:numPr>
-      </w:pPr>
-      <w:r>
-        <w:t xml:space="preserve">Reduce </w:t>
-      </w:r>
-      <w:proofErr w:type="spellStart"/>
-      <w:r>
-        <w:t>Weakned</w:t>
-      </w:r>
-      <w:proofErr w:type="spellEnd"/>
       <w:r>
         <w:t xml:space="preserve"> Timer</w:t>
       </w:r>
@@ -4243,92 +4241,89 @@
         <w:t xml:space="preserve"> Increase </w:t>
       </w:r>
       <w:r>
-        <w:t>Awe</w:t>
+        <w:t xml:space="preserve">Awe </w:t>
+      </w:r>
+      <w:r>
+        <w:t>- 1-3</w:t>
+      </w:r>
+    </w:p>
+    <w:p>
+      <w:pPr>
+        <w:pStyle w:val="ListParagraph"/>
+        <w:numPr>
+          <w:ilvl w:val="3"/>
+          <w:numId w:val="1"/>
+        </w:numPr>
+      </w:pPr>
+      <w:r>
+        <w:t>Weapon</w:t>
+      </w:r>
+    </w:p>
+    <w:p>
+      <w:pPr>
+        <w:pStyle w:val="ListParagraph"/>
+        <w:numPr>
+          <w:ilvl w:val="4"/>
+          <w:numId w:val="1"/>
+        </w:numPr>
+      </w:pPr>
+      <w:r>
+        <w:t xml:space="preserve"> Increase attack speed 1-3%</w:t>
+      </w:r>
+    </w:p>
+    <w:p>
+      <w:pPr>
+        <w:pStyle w:val="ListParagraph"/>
+        <w:numPr>
+          <w:ilvl w:val="3"/>
+          <w:numId w:val="1"/>
+        </w:numPr>
+      </w:pPr>
+      <w:r>
+        <w:t>Ring</w:t>
+      </w:r>
+    </w:p>
+    <w:p>
+      <w:pPr>
+        <w:pStyle w:val="ListParagraph"/>
+        <w:numPr>
+          <w:ilvl w:val="4"/>
+          <w:numId w:val="1"/>
+        </w:numPr>
+      </w:pPr>
+      <w:r>
+        <w:t>Increased Summon Health</w:t>
+      </w:r>
+    </w:p>
+    <w:p>
+      <w:pPr>
+        <w:pStyle w:val="ListParagraph"/>
+        <w:numPr>
+          <w:ilvl w:val="3"/>
+          <w:numId w:val="1"/>
+        </w:numPr>
+      </w:pPr>
+      <w:r>
+        <w:t>Amulet</w:t>
+      </w:r>
+    </w:p>
+    <w:p>
+      <w:pPr>
+        <w:pStyle w:val="ListParagraph"/>
+        <w:numPr>
+          <w:ilvl w:val="4"/>
+          <w:numId w:val="1"/>
+        </w:numPr>
+      </w:pPr>
+      <w:r>
+        <w:t>Increased</w:t>
+      </w:r>
+      <w:r>
+        <w:t xml:space="preserve"> resist all by 5-10</w:t>
       </w:r>
       <w:r>
         <w:t xml:space="preserve"> </w:t>
       </w:r>
-      <w:r>
-        <w:t>- 1-3</w:t>
-      </w:r>
-    </w:p>
-    <w:p>
-      <w:pPr>
-        <w:pStyle w:val="ListParagraph"/>
-        <w:numPr>
-          <w:ilvl w:val="3"/>
-          <w:numId w:val="1"/>
-        </w:numPr>
-      </w:pPr>
-      <w:r>
-        <w:t>Weapon</w:t>
-      </w:r>
-    </w:p>
-    <w:p>
-      <w:pPr>
-        <w:pStyle w:val="ListParagraph"/>
-        <w:numPr>
-          <w:ilvl w:val="4"/>
-          <w:numId w:val="1"/>
-        </w:numPr>
-      </w:pPr>
-      <w:r>
-        <w:t xml:space="preserve"> Increase attack speed 1-3%</w:t>
-      </w:r>
-    </w:p>
-    <w:p>
-      <w:pPr>
-        <w:pStyle w:val="ListParagraph"/>
-        <w:numPr>
-          <w:ilvl w:val="3"/>
-          <w:numId w:val="1"/>
-        </w:numPr>
-      </w:pPr>
-      <w:r>
-        <w:t>Ring</w:t>
-      </w:r>
-    </w:p>
-    <w:p>
-      <w:pPr>
-        <w:pStyle w:val="ListParagraph"/>
-        <w:numPr>
-          <w:ilvl w:val="4"/>
-          <w:numId w:val="1"/>
-        </w:numPr>
-      </w:pPr>
-      <w:r>
-        <w:t>Increased Summon Health</w:t>
-      </w:r>
-    </w:p>
-    <w:p>
-      <w:pPr>
-        <w:pStyle w:val="ListParagraph"/>
-        <w:numPr>
-          <w:ilvl w:val="3"/>
-          <w:numId w:val="1"/>
-        </w:numPr>
-      </w:pPr>
-      <w:r>
-        <w:t>Amulet</w:t>
-      </w:r>
-    </w:p>
-    <w:p>
-      <w:pPr>
-        <w:pStyle w:val="ListParagraph"/>
-        <w:numPr>
-          <w:ilvl w:val="4"/>
-          <w:numId w:val="1"/>
-        </w:numPr>
-      </w:pPr>
-      <w:r>
-        <w:t>Increased</w:t>
-      </w:r>
-      <w:r>
-        <w:t xml:space="preserve"> resist all by 5-10</w:t>
-      </w:r>
-      <w:r>
-        <w:t xml:space="preserve"> </w:t>
-      </w:r>
     </w:p>
     <w:p>
       <w:pPr>
@@ -4562,7 +4557,7 @@
         </w:numPr>
       </w:pPr>
       <w:r>
-        <w:t xml:space="preserve"> Shadow damage on strike 10-20%</w:t>
+        <w:t xml:space="preserve"> Shadow damage on strike 1-5</w:t>
       </w:r>
     </w:p>
     <w:p>

</xml_diff>